<commit_message>
Installation Manual, installables & Relase Notes update
- Installation Manula
- All MSI/EXE/redistributable install file included.
- Added a LAB Package request to known Issues of Release Notes
- added latest work item list in PM documents section
</commit_message>
<xml_diff>
--- a/Documents/ReleaseNotes VistA I873.docx
+++ b/Documents/ReleaseNotes VistA I873.docx
@@ -1,6 +1,6 @@
 
 <file path=word/document.xml><?xml version="1.0" encoding="utf-8"?>
-<w:document xmlns:wpc="http://schemas.microsoft.com/office/word/2010/wordprocessingCanvas" xmlns:mo="http://schemas.microsoft.com/office/mac/office/2008/main" xmlns:mc="http://schemas.openxmlformats.org/markup-compatibility/2006" xmlns:mv="urn:schemas-microsoft-com:mac:vml" xmlns:o="urn:schemas-microsoft-com:office:office" xmlns:r="http://schemas.openxmlformats.org/officeDocument/2006/relationships" xmlns:m="http://schemas.openxmlformats.org/officeDocument/2006/math" xmlns:v="urn:schemas-microsoft-com:vml" xmlns:wp14="http://schemas.microsoft.com/office/word/2010/wordprocessingDrawing" xmlns:wp="http://schemas.openxmlformats.org/drawingml/2006/wordprocessingDrawing" xmlns:w10="urn:schemas-microsoft-com:office:word" xmlns:w="http://schemas.openxmlformats.org/wordprocessingml/2006/main" xmlns:w14="http://schemas.microsoft.com/office/word/2010/wordml" xmlns:wpg="http://schemas.microsoft.com/office/word/2010/wordprocessingGroup" xmlns:wpi="http://schemas.microsoft.com/office/word/2010/wordprocessingInk" xmlns:wne="http://schemas.microsoft.com/office/word/2006/wordml" xmlns:wps="http://schemas.microsoft.com/office/word/2010/wordprocessingShape" mc:Ignorable="w14 wp14">
+<w:document xmlns:wpc="http://schemas.microsoft.com/office/word/2010/wordprocessingCanvas" xmlns:mc="http://schemas.openxmlformats.org/markup-compatibility/2006" xmlns:o="urn:schemas-microsoft-com:office:office" xmlns:r="http://schemas.openxmlformats.org/officeDocument/2006/relationships" xmlns:m="http://schemas.openxmlformats.org/officeDocument/2006/math" xmlns:v="urn:schemas-microsoft-com:vml" xmlns:wp14="http://schemas.microsoft.com/office/word/2010/wordprocessingDrawing" xmlns:wp="http://schemas.openxmlformats.org/drawingml/2006/wordprocessingDrawing" xmlns:w10="urn:schemas-microsoft-com:office:word" xmlns:w="http://schemas.openxmlformats.org/wordprocessingml/2006/main" xmlns:w14="http://schemas.microsoft.com/office/word/2010/wordml" xmlns:wpg="http://schemas.microsoft.com/office/word/2010/wordprocessingGroup" xmlns:wpi="http://schemas.microsoft.com/office/word/2010/wordprocessingInk" xmlns:wne="http://schemas.microsoft.com/office/word/2006/wordml" xmlns:wps="http://schemas.microsoft.com/office/word/2010/wordprocessingShape" mc:Ignorable="w14 wp14">
   <w:body>
     <w:p/>
     <w:p/>
@@ -25,7 +25,13 @@
         <w:rPr>
           <w:sz w:val="28"/>
         </w:rPr>
-        <w:t>VistA Innovations I 873</w:t>
+        <w:t>VistA Innovations I</w:t>
+      </w:r>
+      <w:r>
+        <w:rPr>
+          <w:sz w:val="28"/>
+        </w:rPr>
+        <w:t>873</w:t>
       </w:r>
     </w:p>
     <w:p>
@@ -110,33 +116,12 @@
         <w:pStyle w:val="Heading2"/>
       </w:pPr>
       <w:r>
-        <w:t xml:space="preserve">Centralized Pathology </w:t>
-      </w:r>
-      <w:proofErr w:type="spellStart"/>
-      <w:r>
-        <w:t>Worklists</w:t>
-      </w:r>
-      <w:proofErr w:type="spellEnd"/>
+        <w:t>Centralized Pathology Worklists</w:t>
+      </w:r>
     </w:p>
     <w:p>
       <w:r>
-        <w:t xml:space="preserve">The </w:t>
-      </w:r>
-      <w:proofErr w:type="spellStart"/>
-      <w:r>
-        <w:t>worklists</w:t>
-      </w:r>
-      <w:proofErr w:type="spellEnd"/>
-      <w:r>
-        <w:t xml:space="preserve"> implemented for supporting </w:t>
-      </w:r>
-      <w:proofErr w:type="spellStart"/>
-      <w:r>
-        <w:t>tele</w:t>
-      </w:r>
-      <w:proofErr w:type="spellEnd"/>
-      <w:r>
-        <w:t>-medicine application in pathology improves the workflow between sites by:</w:t>
+        <w:t>The worklists implemented for supporting tele-medicine application in pathology improves the workflow between sites by:</w:t>
       </w:r>
     </w:p>
     <w:p>
@@ -440,10 +425,10 @@
             <v:path o:extrusionok="f" gradientshapeok="t" o:connecttype="rect"/>
             <o:lock v:ext="edit" aspectratio="t"/>
           </v:shapetype>
-          <v:shape id="_x0000_i1025" type="#_x0000_t75" style="width:180pt;height:43.85pt" o:ole="">
+          <v:shape id="_x0000_i1025" type="#_x0000_t75" style="width:180pt;height:44pt" o:ole="">
             <v:imagedata r:id="rId13" o:title=""/>
           </v:shape>
-          <o:OLEObject Type="Embed" ProgID="Excel.Sheet.12" ShapeID="_x0000_i1025" DrawAspect="Icon" ObjectID="_1377593362" r:id="rId14"/>
+          <o:OLEObject Type="Embed" ProgID="Excel.Sheet.12" ShapeID="_x0000_i1025" DrawAspect="Icon" ObjectID="_1503773471" r:id="rId14"/>
         </w:object>
       </w:r>
     </w:p>
@@ -470,8 +455,6 @@
           <w:docGrid w:linePitch="360"/>
         </w:sectPr>
       </w:pPr>
-      <w:bookmarkStart w:id="0" w:name="_GoBack"/>
-      <w:bookmarkEnd w:id="0"/>
     </w:p>
     <w:p>
       <w:pPr>
@@ -552,7 +535,48 @@
         <w:t>Ongoing discussions with other digital pathology vendors will direct this effort.</w:t>
       </w:r>
     </w:p>
-    <w:p/>
+    <w:p>
+      <w:pPr>
+        <w:pStyle w:val="Heading2"/>
+      </w:pPr>
+      <w:r>
+        <w:t>LAB Package Change Request</w:t>
+      </w:r>
+    </w:p>
+    <w:p>
+      <w:r>
+        <w:t xml:space="preserve">VistA Imaging installation is not entitled to make changes in other VistA packages. It is highly recommended that in the LAB Package: </w:t>
+      </w:r>
+      <w:r>
+        <w:t xml:space="preserve">field length </w:t>
+      </w:r>
+      <w:r>
+        <w:t xml:space="preserve">is </w:t>
+      </w:r>
+      <w:r>
+        <w:t>set longer (120</w:t>
+      </w:r>
+      <w:r>
+        <w:t xml:space="preserve"> characters</w:t>
+      </w:r>
+      <w:r>
+        <w:t>) then 2-75 for field SPECIMEN in SPECIMEN SUB-FIELD in SURGICAL PATHOLOGY SUB-FIELD in file LAB DATA</w:t>
+      </w:r>
+      <w:r>
+        <w:t xml:space="preserve">. </w:t>
+      </w:r>
+      <w:bookmarkStart w:id="0" w:name="_GoBack"/>
+      <w:r>
+        <w:rPr>
+          <w:i/>
+        </w:rPr>
+        <w:t>Reason:</w:t>
+      </w:r>
+      <w:bookmarkEnd w:id="0"/>
+      <w:r>
+        <w:t xml:space="preserve"> it caused inability to make a copy of an AP case from one site to another.</w:t>
+      </w:r>
+    </w:p>
     <w:p>
       <w:pPr>
         <w:rPr>
@@ -577,7 +601,7 @@
 </file>
 
 <file path=word/endnotes.xml><?xml version="1.0" encoding="utf-8"?>
-<w:endnotes xmlns:wpc="http://schemas.microsoft.com/office/word/2010/wordprocessingCanvas" xmlns:mo="http://schemas.microsoft.com/office/mac/office/2008/main" xmlns:mc="http://schemas.openxmlformats.org/markup-compatibility/2006" xmlns:mv="urn:schemas-microsoft-com:mac:vml" xmlns:o="urn:schemas-microsoft-com:office:office" xmlns:r="http://schemas.openxmlformats.org/officeDocument/2006/relationships" xmlns:m="http://schemas.openxmlformats.org/officeDocument/2006/math" xmlns:v="urn:schemas-microsoft-com:vml" xmlns:wp14="http://schemas.microsoft.com/office/word/2010/wordprocessingDrawing" xmlns:wp="http://schemas.openxmlformats.org/drawingml/2006/wordprocessingDrawing" xmlns:w10="urn:schemas-microsoft-com:office:word" xmlns:w="http://schemas.openxmlformats.org/wordprocessingml/2006/main" xmlns:w14="http://schemas.microsoft.com/office/word/2010/wordml" xmlns:wpg="http://schemas.microsoft.com/office/word/2010/wordprocessingGroup" xmlns:wpi="http://schemas.microsoft.com/office/word/2010/wordprocessingInk" xmlns:wne="http://schemas.microsoft.com/office/word/2006/wordml" xmlns:wps="http://schemas.microsoft.com/office/word/2010/wordprocessingShape" mc:Ignorable="w14 wp14">
+<w:endnotes xmlns:wpc="http://schemas.microsoft.com/office/word/2010/wordprocessingCanvas" xmlns:mc="http://schemas.openxmlformats.org/markup-compatibility/2006" xmlns:o="urn:schemas-microsoft-com:office:office" xmlns:r="http://schemas.openxmlformats.org/officeDocument/2006/relationships" xmlns:m="http://schemas.openxmlformats.org/officeDocument/2006/math" xmlns:v="urn:schemas-microsoft-com:vml" xmlns:wp14="http://schemas.microsoft.com/office/word/2010/wordprocessingDrawing" xmlns:wp="http://schemas.openxmlformats.org/drawingml/2006/wordprocessingDrawing" xmlns:w10="urn:schemas-microsoft-com:office:word" xmlns:w="http://schemas.openxmlformats.org/wordprocessingml/2006/main" xmlns:w14="http://schemas.microsoft.com/office/word/2010/wordml" xmlns:wpg="http://schemas.microsoft.com/office/word/2010/wordprocessingGroup" xmlns:wpi="http://schemas.microsoft.com/office/word/2010/wordprocessingInk" xmlns:wne="http://schemas.microsoft.com/office/word/2006/wordml" xmlns:wps="http://schemas.microsoft.com/office/word/2010/wordprocessingShape" mc:Ignorable="w14 wp14">
   <w:endnote w:type="separator" w:id="-1">
     <w:p>
       <w:pPr>
@@ -602,7 +626,7 @@
 </file>
 
 <file path=word/footer1.xml><?xml version="1.0" encoding="utf-8"?>
-<w:ftr xmlns:wpc="http://schemas.microsoft.com/office/word/2010/wordprocessingCanvas" xmlns:mo="http://schemas.microsoft.com/office/mac/office/2008/main" xmlns:mc="http://schemas.openxmlformats.org/markup-compatibility/2006" xmlns:mv="urn:schemas-microsoft-com:mac:vml" xmlns:o="urn:schemas-microsoft-com:office:office" xmlns:r="http://schemas.openxmlformats.org/officeDocument/2006/relationships" xmlns:m="http://schemas.openxmlformats.org/officeDocument/2006/math" xmlns:v="urn:schemas-microsoft-com:vml" xmlns:wp14="http://schemas.microsoft.com/office/word/2010/wordprocessingDrawing" xmlns:wp="http://schemas.openxmlformats.org/drawingml/2006/wordprocessingDrawing" xmlns:w10="urn:schemas-microsoft-com:office:word" xmlns:w="http://schemas.openxmlformats.org/wordprocessingml/2006/main" xmlns:w14="http://schemas.microsoft.com/office/word/2010/wordml" xmlns:wpg="http://schemas.microsoft.com/office/word/2010/wordprocessingGroup" xmlns:wpi="http://schemas.microsoft.com/office/word/2010/wordprocessingInk" xmlns:wne="http://schemas.microsoft.com/office/word/2006/wordml" xmlns:wps="http://schemas.microsoft.com/office/word/2010/wordprocessingShape" mc:Ignorable="w14 wp14">
+<w:ftr xmlns:wpc="http://schemas.microsoft.com/office/word/2010/wordprocessingCanvas" xmlns:mc="http://schemas.openxmlformats.org/markup-compatibility/2006" xmlns:o="urn:schemas-microsoft-com:office:office" xmlns:r="http://schemas.openxmlformats.org/officeDocument/2006/relationships" xmlns:m="http://schemas.openxmlformats.org/officeDocument/2006/math" xmlns:v="urn:schemas-microsoft-com:vml" xmlns:wp14="http://schemas.microsoft.com/office/word/2010/wordprocessingDrawing" xmlns:wp="http://schemas.openxmlformats.org/drawingml/2006/wordprocessingDrawing" xmlns:w10="urn:schemas-microsoft-com:office:word" xmlns:w="http://schemas.openxmlformats.org/wordprocessingml/2006/main" xmlns:w14="http://schemas.microsoft.com/office/word/2010/wordml" xmlns:wpg="http://schemas.microsoft.com/office/word/2010/wordprocessingGroup" xmlns:wpi="http://schemas.microsoft.com/office/word/2010/wordprocessingInk" xmlns:wne="http://schemas.microsoft.com/office/word/2006/wordml" xmlns:wps="http://schemas.microsoft.com/office/word/2010/wordprocessingShape" mc:Ignorable="w14 wp14">
   <w:p>
     <w:pPr>
       <w:pStyle w:val="Footer"/>
@@ -629,7 +653,16 @@
         <w:sz w:val="17"/>
         <w:szCs w:val="18"/>
       </w:rPr>
-      <w:t>VistA Innovation I 873</w:t>
+      <w:t>VistA Innovation I</w:t>
+    </w:r>
+    <w:r>
+      <w:rPr>
+        <w:b/>
+        <w:color w:val="4F81BD" w:themeColor="accent1"/>
+        <w:sz w:val="17"/>
+        <w:szCs w:val="18"/>
+      </w:rPr>
+      <w:t>873</w:t>
     </w:r>
     <w:r>
       <w:rPr>
@@ -707,7 +740,7 @@
 </file>
 
 <file path=word/footer2.xml><?xml version="1.0" encoding="utf-8"?>
-<w:ftr xmlns:wpc="http://schemas.microsoft.com/office/word/2010/wordprocessingCanvas" xmlns:mo="http://schemas.microsoft.com/office/mac/office/2008/main" xmlns:mc="http://schemas.openxmlformats.org/markup-compatibility/2006" xmlns:mv="urn:schemas-microsoft-com:mac:vml" xmlns:o="urn:schemas-microsoft-com:office:office" xmlns:r="http://schemas.openxmlformats.org/officeDocument/2006/relationships" xmlns:m="http://schemas.openxmlformats.org/officeDocument/2006/math" xmlns:v="urn:schemas-microsoft-com:vml" xmlns:wp14="http://schemas.microsoft.com/office/word/2010/wordprocessingDrawing" xmlns:wp="http://schemas.openxmlformats.org/drawingml/2006/wordprocessingDrawing" xmlns:w10="urn:schemas-microsoft-com:office:word" xmlns:w="http://schemas.openxmlformats.org/wordprocessingml/2006/main" xmlns:w14="http://schemas.microsoft.com/office/word/2010/wordml" xmlns:wpg="http://schemas.microsoft.com/office/word/2010/wordprocessingGroup" xmlns:wpi="http://schemas.microsoft.com/office/word/2010/wordprocessingInk" xmlns:wne="http://schemas.microsoft.com/office/word/2006/wordml" xmlns:wps="http://schemas.microsoft.com/office/word/2010/wordprocessingShape" mc:Ignorable="w14 wp14">
+<w:ftr xmlns:wpc="http://schemas.microsoft.com/office/word/2010/wordprocessingCanvas" xmlns:mc="http://schemas.openxmlformats.org/markup-compatibility/2006" xmlns:o="urn:schemas-microsoft-com:office:office" xmlns:r="http://schemas.openxmlformats.org/officeDocument/2006/relationships" xmlns:m="http://schemas.openxmlformats.org/officeDocument/2006/math" xmlns:v="urn:schemas-microsoft-com:vml" xmlns:wp14="http://schemas.microsoft.com/office/word/2010/wordprocessingDrawing" xmlns:wp="http://schemas.openxmlformats.org/drawingml/2006/wordprocessingDrawing" xmlns:w10="urn:schemas-microsoft-com:office:word" xmlns:w="http://schemas.openxmlformats.org/wordprocessingml/2006/main" xmlns:w14="http://schemas.microsoft.com/office/word/2010/wordml" xmlns:wpg="http://schemas.microsoft.com/office/word/2010/wordprocessingGroup" xmlns:wpi="http://schemas.microsoft.com/office/word/2010/wordprocessingInk" xmlns:wne="http://schemas.microsoft.com/office/word/2006/wordml" xmlns:wps="http://schemas.microsoft.com/office/word/2010/wordprocessingShape" mc:Ignorable="w14 wp14">
   <w:p>
     <w:pPr>
       <w:pStyle w:val="Footer"/>
@@ -734,7 +767,16 @@
         <w:sz w:val="17"/>
         <w:szCs w:val="18"/>
       </w:rPr>
-      <w:t>VistA Innovation I 873</w:t>
+      <w:t>VistA Innovation I</w:t>
+    </w:r>
+    <w:r>
+      <w:rPr>
+        <w:b/>
+        <w:color w:val="4F81BD" w:themeColor="accent1"/>
+        <w:sz w:val="17"/>
+        <w:szCs w:val="18"/>
+      </w:rPr>
+      <w:t>873</w:t>
     </w:r>
     <w:r>
       <w:rPr>
@@ -797,7 +839,7 @@
 </file>
 
 <file path=word/footer3.xml><?xml version="1.0" encoding="utf-8"?>
-<w:ftr xmlns:wpc="http://schemas.microsoft.com/office/word/2010/wordprocessingCanvas" xmlns:mo="http://schemas.microsoft.com/office/mac/office/2008/main" xmlns:mc="http://schemas.openxmlformats.org/markup-compatibility/2006" xmlns:mv="urn:schemas-microsoft-com:mac:vml" xmlns:o="urn:schemas-microsoft-com:office:office" xmlns:r="http://schemas.openxmlformats.org/officeDocument/2006/relationships" xmlns:m="http://schemas.openxmlformats.org/officeDocument/2006/math" xmlns:v="urn:schemas-microsoft-com:vml" xmlns:wp14="http://schemas.microsoft.com/office/word/2010/wordprocessingDrawing" xmlns:wp="http://schemas.openxmlformats.org/drawingml/2006/wordprocessingDrawing" xmlns:w10="urn:schemas-microsoft-com:office:word" xmlns:w="http://schemas.openxmlformats.org/wordprocessingml/2006/main" xmlns:w14="http://schemas.microsoft.com/office/word/2010/wordml" xmlns:wpg="http://schemas.microsoft.com/office/word/2010/wordprocessingGroup" xmlns:wpi="http://schemas.microsoft.com/office/word/2010/wordprocessingInk" xmlns:wne="http://schemas.microsoft.com/office/word/2006/wordml" xmlns:wps="http://schemas.microsoft.com/office/word/2010/wordprocessingShape" mc:Ignorable="w14 wp14">
+<w:ftr xmlns:wpc="http://schemas.microsoft.com/office/word/2010/wordprocessingCanvas" xmlns:mc="http://schemas.openxmlformats.org/markup-compatibility/2006" xmlns:o="urn:schemas-microsoft-com:office:office" xmlns:r="http://schemas.openxmlformats.org/officeDocument/2006/relationships" xmlns:m="http://schemas.openxmlformats.org/officeDocument/2006/math" xmlns:v="urn:schemas-microsoft-com:vml" xmlns:wp14="http://schemas.microsoft.com/office/word/2010/wordprocessingDrawing" xmlns:wp="http://schemas.openxmlformats.org/drawingml/2006/wordprocessingDrawing" xmlns:w10="urn:schemas-microsoft-com:office:word" xmlns:w="http://schemas.openxmlformats.org/wordprocessingml/2006/main" xmlns:w14="http://schemas.microsoft.com/office/word/2010/wordml" xmlns:wpg="http://schemas.microsoft.com/office/word/2010/wordprocessingGroup" xmlns:wpi="http://schemas.microsoft.com/office/word/2010/wordprocessingInk" xmlns:wne="http://schemas.microsoft.com/office/word/2006/wordml" xmlns:wps="http://schemas.microsoft.com/office/word/2010/wordprocessingShape" mc:Ignorable="w14 wp14">
   <w:p>
     <w:pPr>
       <w:pStyle w:val="Footer"/>
@@ -824,7 +866,16 @@
         <w:sz w:val="17"/>
         <w:szCs w:val="18"/>
       </w:rPr>
-      <w:t>VistA Innovation I 873</w:t>
+      <w:t>VistA Innovation I</w:t>
+    </w:r>
+    <w:r>
+      <w:rPr>
+        <w:b/>
+        <w:color w:val="4F81BD" w:themeColor="accent1"/>
+        <w:sz w:val="17"/>
+        <w:szCs w:val="18"/>
+      </w:rPr>
+      <w:t>873</w:t>
     </w:r>
     <w:r>
       <w:rPr>
@@ -887,7 +938,7 @@
 </file>
 
 <file path=word/footnotes.xml><?xml version="1.0" encoding="utf-8"?>
-<w:footnotes xmlns:wpc="http://schemas.microsoft.com/office/word/2010/wordprocessingCanvas" xmlns:mo="http://schemas.microsoft.com/office/mac/office/2008/main" xmlns:mc="http://schemas.openxmlformats.org/markup-compatibility/2006" xmlns:mv="urn:schemas-microsoft-com:mac:vml" xmlns:o="urn:schemas-microsoft-com:office:office" xmlns:r="http://schemas.openxmlformats.org/officeDocument/2006/relationships" xmlns:m="http://schemas.openxmlformats.org/officeDocument/2006/math" xmlns:v="urn:schemas-microsoft-com:vml" xmlns:wp14="http://schemas.microsoft.com/office/word/2010/wordprocessingDrawing" xmlns:wp="http://schemas.openxmlformats.org/drawingml/2006/wordprocessingDrawing" xmlns:w10="urn:schemas-microsoft-com:office:word" xmlns:w="http://schemas.openxmlformats.org/wordprocessingml/2006/main" xmlns:w14="http://schemas.microsoft.com/office/word/2010/wordml" xmlns:wpg="http://schemas.microsoft.com/office/word/2010/wordprocessingGroup" xmlns:wpi="http://schemas.microsoft.com/office/word/2010/wordprocessingInk" xmlns:wne="http://schemas.microsoft.com/office/word/2006/wordml" xmlns:wps="http://schemas.microsoft.com/office/word/2010/wordprocessingShape" mc:Ignorable="w14 wp14">
+<w:footnotes xmlns:wpc="http://schemas.microsoft.com/office/word/2010/wordprocessingCanvas" xmlns:mc="http://schemas.openxmlformats.org/markup-compatibility/2006" xmlns:o="urn:schemas-microsoft-com:office:office" xmlns:r="http://schemas.openxmlformats.org/officeDocument/2006/relationships" xmlns:m="http://schemas.openxmlformats.org/officeDocument/2006/math" xmlns:v="urn:schemas-microsoft-com:vml" xmlns:wp14="http://schemas.microsoft.com/office/word/2010/wordprocessingDrawing" xmlns:wp="http://schemas.openxmlformats.org/drawingml/2006/wordprocessingDrawing" xmlns:w10="urn:schemas-microsoft-com:office:word" xmlns:w="http://schemas.openxmlformats.org/wordprocessingml/2006/main" xmlns:w14="http://schemas.microsoft.com/office/word/2010/wordml" xmlns:wpg="http://schemas.microsoft.com/office/word/2010/wordprocessingGroup" xmlns:wpi="http://schemas.microsoft.com/office/word/2010/wordprocessingInk" xmlns:wne="http://schemas.microsoft.com/office/word/2006/wordml" xmlns:wps="http://schemas.microsoft.com/office/word/2010/wordprocessingShape" mc:Ignorable="w14 wp14">
   <w:footnote w:type="separator" w:id="-1">
     <w:p>
       <w:pPr>
@@ -912,7 +963,7 @@
 </file>
 
 <file path=word/header1.xml><?xml version="1.0" encoding="utf-8"?>
-<w:hdr xmlns:wpc="http://schemas.microsoft.com/office/word/2010/wordprocessingCanvas" xmlns:mo="http://schemas.microsoft.com/office/mac/office/2008/main" xmlns:mc="http://schemas.openxmlformats.org/markup-compatibility/2006" xmlns:mv="urn:schemas-microsoft-com:mac:vml" xmlns:o="urn:schemas-microsoft-com:office:office" xmlns:r="http://schemas.openxmlformats.org/officeDocument/2006/relationships" xmlns:m="http://schemas.openxmlformats.org/officeDocument/2006/math" xmlns:v="urn:schemas-microsoft-com:vml" xmlns:wp14="http://schemas.microsoft.com/office/word/2010/wordprocessingDrawing" xmlns:wp="http://schemas.openxmlformats.org/drawingml/2006/wordprocessingDrawing" xmlns:w10="urn:schemas-microsoft-com:office:word" xmlns:w="http://schemas.openxmlformats.org/wordprocessingml/2006/main" xmlns:w14="http://schemas.microsoft.com/office/word/2010/wordml" xmlns:wpg="http://schemas.microsoft.com/office/word/2010/wordprocessingGroup" xmlns:wpi="http://schemas.microsoft.com/office/word/2010/wordprocessingInk" xmlns:wne="http://schemas.microsoft.com/office/word/2006/wordml" xmlns:wps="http://schemas.microsoft.com/office/word/2010/wordprocessingShape" mc:Ignorable="w14 wp14">
+<w:hdr xmlns:wpc="http://schemas.microsoft.com/office/word/2010/wordprocessingCanvas" xmlns:mc="http://schemas.openxmlformats.org/markup-compatibility/2006" xmlns:o="urn:schemas-microsoft-com:office:office" xmlns:r="http://schemas.openxmlformats.org/officeDocument/2006/relationships" xmlns:m="http://schemas.openxmlformats.org/officeDocument/2006/math" xmlns:v="urn:schemas-microsoft-com:vml" xmlns:wp14="http://schemas.microsoft.com/office/word/2010/wordprocessingDrawing" xmlns:wp="http://schemas.openxmlformats.org/drawingml/2006/wordprocessingDrawing" xmlns:w10="urn:schemas-microsoft-com:office:word" xmlns:w="http://schemas.openxmlformats.org/wordprocessingml/2006/main" xmlns:w14="http://schemas.microsoft.com/office/word/2010/wordml" xmlns:wpg="http://schemas.microsoft.com/office/word/2010/wordprocessingGroup" xmlns:wpi="http://schemas.microsoft.com/office/word/2010/wordprocessingInk" xmlns:wne="http://schemas.microsoft.com/office/word/2006/wordml" xmlns:wps="http://schemas.microsoft.com/office/word/2010/wordprocessingShape" mc:Ignorable="w14 wp14">
   <w:p>
     <w:pPr>
       <w:pStyle w:val="Header"/>
@@ -935,6 +986,7 @@
       <w:rPr>
         <w:noProof/>
         <w:color w:val="4F81BD" w:themeColor="accent1"/>
+        <w:lang w:eastAsia="en-US"/>
       </w:rPr>
       <w:drawing>
         <wp:inline distT="0" distB="0" distL="0" distR="0" wp14:anchorId="45DA18C2" wp14:editId="5AF4A819">
@@ -987,7 +1039,7 @@
 </file>
 
 <file path=word/header2.xml><?xml version="1.0" encoding="utf-8"?>
-<w:hdr xmlns:wpc="http://schemas.microsoft.com/office/word/2010/wordprocessingCanvas" xmlns:mo="http://schemas.microsoft.com/office/mac/office/2008/main" xmlns:mc="http://schemas.openxmlformats.org/markup-compatibility/2006" xmlns:mv="urn:schemas-microsoft-com:mac:vml" xmlns:o="urn:schemas-microsoft-com:office:office" xmlns:r="http://schemas.openxmlformats.org/officeDocument/2006/relationships" xmlns:m="http://schemas.openxmlformats.org/officeDocument/2006/math" xmlns:v="urn:schemas-microsoft-com:vml" xmlns:wp14="http://schemas.microsoft.com/office/word/2010/wordprocessingDrawing" xmlns:wp="http://schemas.openxmlformats.org/drawingml/2006/wordprocessingDrawing" xmlns:w10="urn:schemas-microsoft-com:office:word" xmlns:w="http://schemas.openxmlformats.org/wordprocessingml/2006/main" xmlns:w14="http://schemas.microsoft.com/office/word/2010/wordml" xmlns:wpg="http://schemas.microsoft.com/office/word/2010/wordprocessingGroup" xmlns:wpi="http://schemas.microsoft.com/office/word/2010/wordprocessingInk" xmlns:wne="http://schemas.microsoft.com/office/word/2006/wordml" xmlns:wps="http://schemas.microsoft.com/office/word/2010/wordprocessingShape" mc:Ignorable="w14 wp14">
+<w:hdr xmlns:wpc="http://schemas.microsoft.com/office/word/2010/wordprocessingCanvas" xmlns:mc="http://schemas.openxmlformats.org/markup-compatibility/2006" xmlns:o="urn:schemas-microsoft-com:office:office" xmlns:r="http://schemas.openxmlformats.org/officeDocument/2006/relationships" xmlns:m="http://schemas.openxmlformats.org/officeDocument/2006/math" xmlns:v="urn:schemas-microsoft-com:vml" xmlns:wp14="http://schemas.microsoft.com/office/word/2010/wordprocessingDrawing" xmlns:wp="http://schemas.openxmlformats.org/drawingml/2006/wordprocessingDrawing" xmlns:w10="urn:schemas-microsoft-com:office:word" xmlns:w="http://schemas.openxmlformats.org/wordprocessingml/2006/main" xmlns:w14="http://schemas.microsoft.com/office/word/2010/wordml" xmlns:wpg="http://schemas.microsoft.com/office/word/2010/wordprocessingGroup" xmlns:wpi="http://schemas.microsoft.com/office/word/2010/wordprocessingInk" xmlns:wne="http://schemas.microsoft.com/office/word/2006/wordml" xmlns:wps="http://schemas.microsoft.com/office/word/2010/wordprocessingShape" mc:Ignorable="w14 wp14">
   <w:p>
     <w:pPr>
       <w:pStyle w:val="Header"/>
@@ -1009,6 +1061,7 @@
       <w:rPr>
         <w:noProof/>
         <w:color w:val="4F81BD" w:themeColor="accent1"/>
+        <w:lang w:eastAsia="en-US"/>
       </w:rPr>
       <w:drawing>
         <wp:inline distT="0" distB="0" distL="0" distR="0" wp14:anchorId="707FD3A1" wp14:editId="72E6B854">
@@ -1091,7 +1144,7 @@
 </file>
 
 <file path=word/header3.xml><?xml version="1.0" encoding="utf-8"?>
-<w:hdr xmlns:wpc="http://schemas.microsoft.com/office/word/2010/wordprocessingCanvas" xmlns:mo="http://schemas.microsoft.com/office/mac/office/2008/main" xmlns:mc="http://schemas.openxmlformats.org/markup-compatibility/2006" xmlns:mv="urn:schemas-microsoft-com:mac:vml" xmlns:o="urn:schemas-microsoft-com:office:office" xmlns:r="http://schemas.openxmlformats.org/officeDocument/2006/relationships" xmlns:m="http://schemas.openxmlformats.org/officeDocument/2006/math" xmlns:v="urn:schemas-microsoft-com:vml" xmlns:wp14="http://schemas.microsoft.com/office/word/2010/wordprocessingDrawing" xmlns:wp="http://schemas.openxmlformats.org/drawingml/2006/wordprocessingDrawing" xmlns:w10="urn:schemas-microsoft-com:office:word" xmlns:w="http://schemas.openxmlformats.org/wordprocessingml/2006/main" xmlns:w14="http://schemas.microsoft.com/office/word/2010/wordml" xmlns:wpg="http://schemas.microsoft.com/office/word/2010/wordprocessingGroup" xmlns:wpi="http://schemas.microsoft.com/office/word/2010/wordprocessingInk" xmlns:wne="http://schemas.microsoft.com/office/word/2006/wordml" xmlns:wps="http://schemas.microsoft.com/office/word/2010/wordprocessingShape" mc:Ignorable="w14 wp14">
+<w:hdr xmlns:wpc="http://schemas.microsoft.com/office/word/2010/wordprocessingCanvas" xmlns:mc="http://schemas.openxmlformats.org/markup-compatibility/2006" xmlns:o="urn:schemas-microsoft-com:office:office" xmlns:r="http://schemas.openxmlformats.org/officeDocument/2006/relationships" xmlns:m="http://schemas.openxmlformats.org/officeDocument/2006/math" xmlns:v="urn:schemas-microsoft-com:vml" xmlns:wp14="http://schemas.microsoft.com/office/word/2010/wordprocessingDrawing" xmlns:wp="http://schemas.openxmlformats.org/drawingml/2006/wordprocessingDrawing" xmlns:w10="urn:schemas-microsoft-com:office:word" xmlns:w="http://schemas.openxmlformats.org/wordprocessingml/2006/main" xmlns:w14="http://schemas.microsoft.com/office/word/2010/wordml" xmlns:wpg="http://schemas.microsoft.com/office/word/2010/wordprocessingGroup" xmlns:wpi="http://schemas.microsoft.com/office/word/2010/wordprocessingInk" xmlns:wne="http://schemas.microsoft.com/office/word/2006/wordml" xmlns:wps="http://schemas.microsoft.com/office/word/2010/wordprocessingShape" mc:Ignorable="w14 wp14">
   <w:p>
     <w:pPr>
       <w:pStyle w:val="Header"/>
@@ -1118,7 +1171,7 @@
 </file>
 
 <file path=word/header4.xml><?xml version="1.0" encoding="utf-8"?>
-<w:hdr xmlns:wpc="http://schemas.microsoft.com/office/word/2010/wordprocessingCanvas" xmlns:mo="http://schemas.microsoft.com/office/mac/office/2008/main" xmlns:mc="http://schemas.openxmlformats.org/markup-compatibility/2006" xmlns:mv="urn:schemas-microsoft-com:mac:vml" xmlns:o="urn:schemas-microsoft-com:office:office" xmlns:r="http://schemas.openxmlformats.org/officeDocument/2006/relationships" xmlns:m="http://schemas.openxmlformats.org/officeDocument/2006/math" xmlns:v="urn:schemas-microsoft-com:vml" xmlns:wp14="http://schemas.microsoft.com/office/word/2010/wordprocessingDrawing" xmlns:wp="http://schemas.openxmlformats.org/drawingml/2006/wordprocessingDrawing" xmlns:w10="urn:schemas-microsoft-com:office:word" xmlns:w="http://schemas.openxmlformats.org/wordprocessingml/2006/main" xmlns:w14="http://schemas.microsoft.com/office/word/2010/wordml" xmlns:wpg="http://schemas.microsoft.com/office/word/2010/wordprocessingGroup" xmlns:wpi="http://schemas.microsoft.com/office/word/2010/wordprocessingInk" xmlns:wne="http://schemas.microsoft.com/office/word/2006/wordml" xmlns:wps="http://schemas.microsoft.com/office/word/2010/wordprocessingShape" mc:Ignorable="w14 wp14">
+<w:hdr xmlns:wpc="http://schemas.microsoft.com/office/word/2010/wordprocessingCanvas" xmlns:mc="http://schemas.openxmlformats.org/markup-compatibility/2006" xmlns:o="urn:schemas-microsoft-com:office:office" xmlns:r="http://schemas.openxmlformats.org/officeDocument/2006/relationships" xmlns:m="http://schemas.openxmlformats.org/officeDocument/2006/math" xmlns:v="urn:schemas-microsoft-com:vml" xmlns:wp14="http://schemas.microsoft.com/office/word/2010/wordprocessingDrawing" xmlns:wp="http://schemas.openxmlformats.org/drawingml/2006/wordprocessingDrawing" xmlns:w10="urn:schemas-microsoft-com:office:word" xmlns:w="http://schemas.openxmlformats.org/wordprocessingml/2006/main" xmlns:w14="http://schemas.microsoft.com/office/word/2010/wordml" xmlns:wpg="http://schemas.microsoft.com/office/word/2010/wordprocessingGroup" xmlns:wpi="http://schemas.microsoft.com/office/word/2010/wordprocessingInk" xmlns:wne="http://schemas.microsoft.com/office/word/2006/wordml" xmlns:wps="http://schemas.microsoft.com/office/word/2010/wordprocessingShape" mc:Ignorable="w14 wp14">
   <w:p>
     <w:pPr>
       <w:pStyle w:val="Header"/>
@@ -1145,7 +1198,7 @@
 </file>
 
 <file path=word/numbering.xml><?xml version="1.0" encoding="utf-8"?>
-<w:numbering xmlns:wpc="http://schemas.microsoft.com/office/word/2010/wordprocessingCanvas" xmlns:mo="http://schemas.microsoft.com/office/mac/office/2008/main" xmlns:mc="http://schemas.openxmlformats.org/markup-compatibility/2006" xmlns:mv="urn:schemas-microsoft-com:mac:vml" xmlns:o="urn:schemas-microsoft-com:office:office" xmlns:r="http://schemas.openxmlformats.org/officeDocument/2006/relationships" xmlns:m="http://schemas.openxmlformats.org/officeDocument/2006/math" xmlns:v="urn:schemas-microsoft-com:vml" xmlns:wp14="http://schemas.microsoft.com/office/word/2010/wordprocessingDrawing" xmlns:wp="http://schemas.openxmlformats.org/drawingml/2006/wordprocessingDrawing" xmlns:w10="urn:schemas-microsoft-com:office:word" xmlns:w="http://schemas.openxmlformats.org/wordprocessingml/2006/main" xmlns:w14="http://schemas.microsoft.com/office/word/2010/wordml" xmlns:wpg="http://schemas.microsoft.com/office/word/2010/wordprocessingGroup" xmlns:wpi="http://schemas.microsoft.com/office/word/2010/wordprocessingInk" xmlns:wne="http://schemas.microsoft.com/office/word/2006/wordml" xmlns:wps="http://schemas.microsoft.com/office/word/2010/wordprocessingShape" mc:Ignorable="w14 wp14">
+<w:numbering xmlns:wpc="http://schemas.microsoft.com/office/word/2010/wordprocessingCanvas" xmlns:mc="http://schemas.openxmlformats.org/markup-compatibility/2006" xmlns:o="urn:schemas-microsoft-com:office:office" xmlns:r="http://schemas.openxmlformats.org/officeDocument/2006/relationships" xmlns:m="http://schemas.openxmlformats.org/officeDocument/2006/math" xmlns:v="urn:schemas-microsoft-com:vml" xmlns:wp14="http://schemas.microsoft.com/office/word/2010/wordprocessingDrawing" xmlns:wp="http://schemas.openxmlformats.org/drawingml/2006/wordprocessingDrawing" xmlns:w10="urn:schemas-microsoft-com:office:word" xmlns:w="http://schemas.openxmlformats.org/wordprocessingml/2006/main" xmlns:w14="http://schemas.microsoft.com/office/word/2010/wordml" xmlns:wpg="http://schemas.microsoft.com/office/word/2010/wordprocessingGroup" xmlns:wpi="http://schemas.microsoft.com/office/word/2010/wordprocessingInk" xmlns:wne="http://schemas.microsoft.com/office/word/2006/wordml" xmlns:wps="http://schemas.microsoft.com/office/word/2010/wordprocessingShape" mc:Ignorable="w14 wp14">
   <w:abstractNum w:abstractNumId="0">
     <w:nsid w:val="FFFFFF7C"/>
     <w:multiLevelType w:val="singleLevel"/>
@@ -4617,7 +4670,7 @@
       </w:pPr>
     </w:pPrDefault>
   </w:docDefaults>
-  <w:latentStyles w:defLockedState="0" w:defUIPriority="99" w:defSemiHidden="1" w:defUnhideWhenUsed="1" w:defQFormat="0" w:count="276">
+  <w:latentStyles w:defLockedState="0" w:defUIPriority="99" w:defSemiHidden="1" w:defUnhideWhenUsed="1" w:defQFormat="0" w:count="267">
     <w:lsdException w:name="Normal" w:semiHidden="0" w:uiPriority="0" w:unhideWhenUsed="0" w:qFormat="1"/>
     <w:lsdException w:name="heading 1" w:semiHidden="0" w:uiPriority="9" w:unhideWhenUsed="0" w:qFormat="1"/>
     <w:lsdException w:name="heading 2" w:uiPriority="9" w:qFormat="1"/>
@@ -4837,6 +4890,7 @@
   <w:style w:type="character" w:default="1" w:styleId="DefaultParagraphFont">
     <w:name w:val="Default Paragraph Font"/>
     <w:uiPriority w:val="1"/>
+    <w:semiHidden/>
     <w:unhideWhenUsed/>
   </w:style>
   <w:style w:type="table" w:default="1" w:styleId="TableNormal">
@@ -5212,7 +5266,6 @@
       <w:spacing w:after="0" w:line="240" w:lineRule="auto"/>
     </w:pPr>
     <w:tblPr>
-      <w:tblInd w:w="0" w:type="dxa"/>
       <w:tblBorders>
         <w:top w:val="single" w:sz="4" w:space="0" w:color="auto"/>
         <w:left w:val="single" w:sz="4" w:space="0" w:color="auto"/>
@@ -5221,12 +5274,6 @@
         <w:insideH w:val="single" w:sz="4" w:space="0" w:color="auto"/>
         <w:insideV w:val="single" w:sz="4" w:space="0" w:color="auto"/>
       </w:tblBorders>
-      <w:tblCellMar>
-        <w:top w:w="0" w:type="dxa"/>
-        <w:left w:w="108" w:type="dxa"/>
-        <w:bottom w:w="0" w:type="dxa"/>
-        <w:right w:w="108" w:type="dxa"/>
-      </w:tblCellMar>
     </w:tblPr>
   </w:style>
   <w:style w:type="character" w:styleId="Hyperlink">
@@ -5444,7 +5491,7 @@
 </file>
 
 <file path=word/stylesWithEffects.xml><?xml version="1.0" encoding="utf-8"?>
-<w:styles xmlns:wpc="http://schemas.microsoft.com/office/word/2010/wordprocessingCanvas" xmlns:mo="http://schemas.microsoft.com/office/mac/office/2008/main" xmlns:mc="http://schemas.openxmlformats.org/markup-compatibility/2006" xmlns:mv="urn:schemas-microsoft-com:mac:vml" xmlns:o="urn:schemas-microsoft-com:office:office" xmlns:r="http://schemas.openxmlformats.org/officeDocument/2006/relationships" xmlns:m="http://schemas.openxmlformats.org/officeDocument/2006/math" xmlns:v="urn:schemas-microsoft-com:vml" xmlns:wp14="http://schemas.microsoft.com/office/word/2010/wordprocessingDrawing" xmlns:wp="http://schemas.openxmlformats.org/drawingml/2006/wordprocessingDrawing" xmlns:w10="urn:schemas-microsoft-com:office:word" xmlns:w="http://schemas.openxmlformats.org/wordprocessingml/2006/main" xmlns:w14="http://schemas.microsoft.com/office/word/2010/wordml" xmlns:wpg="http://schemas.microsoft.com/office/word/2010/wordprocessingGroup" xmlns:wpi="http://schemas.microsoft.com/office/word/2010/wordprocessingInk" xmlns:wne="http://schemas.microsoft.com/office/word/2006/wordml" xmlns:wps="http://schemas.microsoft.com/office/word/2010/wordprocessingShape" mc:Ignorable="w14 wp14">
+<w:styles xmlns:wpc="http://schemas.microsoft.com/office/word/2010/wordprocessingCanvas" xmlns:mc="http://schemas.openxmlformats.org/markup-compatibility/2006" xmlns:o="urn:schemas-microsoft-com:office:office" xmlns:r="http://schemas.openxmlformats.org/officeDocument/2006/relationships" xmlns:m="http://schemas.openxmlformats.org/officeDocument/2006/math" xmlns:v="urn:schemas-microsoft-com:vml" xmlns:wp14="http://schemas.microsoft.com/office/word/2010/wordprocessingDrawing" xmlns:wp="http://schemas.openxmlformats.org/drawingml/2006/wordprocessingDrawing" xmlns:w10="urn:schemas-microsoft-com:office:word" xmlns:w="http://schemas.openxmlformats.org/wordprocessingml/2006/main" xmlns:w14="http://schemas.microsoft.com/office/word/2010/wordml" xmlns:wpg="http://schemas.microsoft.com/office/word/2010/wordprocessingGroup" xmlns:wpi="http://schemas.microsoft.com/office/word/2010/wordprocessingInk" xmlns:wne="http://schemas.microsoft.com/office/word/2006/wordml" xmlns:wps="http://schemas.microsoft.com/office/word/2010/wordprocessingShape" mc:Ignorable="w14 wp14">
   <w:docDefaults>
     <w:rPrDefault>
       <w:rPr>
@@ -5460,7 +5507,7 @@
       </w:pPr>
     </w:pPrDefault>
   </w:docDefaults>
-  <w:latentStyles w:defLockedState="0" w:defUIPriority="99" w:defSemiHidden="1" w:defUnhideWhenUsed="1" w:defQFormat="0" w:count="276">
+  <w:latentStyles w:defLockedState="0" w:defUIPriority="99" w:defSemiHidden="1" w:defUnhideWhenUsed="1" w:defQFormat="0" w:count="267">
     <w:lsdException w:name="Normal" w:semiHidden="0" w:uiPriority="0" w:unhideWhenUsed="0" w:qFormat="1"/>
     <w:lsdException w:name="heading 1" w:semiHidden="0" w:uiPriority="9" w:unhideWhenUsed="0" w:qFormat="1"/>
     <w:lsdException w:name="heading 2" w:uiPriority="9" w:qFormat="1"/>
@@ -5680,6 +5727,7 @@
   <w:style w:type="character" w:default="1" w:styleId="DefaultParagraphFont">
     <w:name w:val="Default Paragraph Font"/>
     <w:uiPriority w:val="1"/>
+    <w:semiHidden/>
     <w:unhideWhenUsed/>
   </w:style>
   <w:style w:type="table" w:default="1" w:styleId="TableNormal">
@@ -6055,7 +6103,6 @@
       <w:spacing w:after="0" w:line="240" w:lineRule="auto"/>
     </w:pPr>
     <w:tblPr>
-      <w:tblInd w:w="0" w:type="dxa"/>
       <w:tblBorders>
         <w:top w:val="single" w:sz="4" w:space="0" w:color="auto"/>
         <w:left w:val="single" w:sz="4" w:space="0" w:color="auto"/>
@@ -6064,12 +6111,6 @@
         <w:insideH w:val="single" w:sz="4" w:space="0" w:color="auto"/>
         <w:insideV w:val="single" w:sz="4" w:space="0" w:color="auto"/>
       </w:tblBorders>
-      <w:tblCellMar>
-        <w:top w:w="0" w:type="dxa"/>
-        <w:left w:w="108" w:type="dxa"/>
-        <w:bottom w:w="0" w:type="dxa"/>
-        <w:right w:w="108" w:type="dxa"/>
-      </w:tblCellMar>
     </w:tblPr>
   </w:style>
   <w:style w:type="character" w:styleId="Hyperlink">

</xml_diff>